<commit_message>
Corrección de errores 64 y 65
Actualización de las historias 8 y 13 de la clase de programación e implementación de sistemas al eliminar el botón regresar.
</commit_message>
<xml_diff>
--- a/Sprints_Historias de usuario/Parte#2 - Programación e implementación/Grupo_1_Sprint_Planning2.docx
+++ b/Sprints_Historias de usuario/Parte#2 - Programación e implementación/Grupo_1_Sprint_Planning2.docx
@@ -1,6 +1,6 @@
 
 <file path=word/document.xml><?xml version="1.0" encoding="utf-8"?>
-<w:document xmlns:wpc="http://schemas.microsoft.com/office/word/2010/wordprocessingCanvas" xmlns:cx="http://schemas.microsoft.com/office/drawing/2014/chartex" xmlns:cx1="http://schemas.microsoft.com/office/drawing/2015/9/8/chartex" xmlns:cx2="http://schemas.microsoft.com/office/drawing/2015/10/21/chartex" xmlns:cx3="http://schemas.microsoft.com/office/drawing/2016/5/9/chartex" xmlns:cx4="http://schemas.microsoft.com/office/drawing/2016/5/10/chartex" xmlns:cx5="http://schemas.microsoft.com/office/drawing/2016/5/11/chartex" xmlns:cx6="http://schemas.microsoft.com/office/drawing/2016/5/12/chartex" xmlns:cx7="http://schemas.microsoft.com/office/drawing/2016/5/13/chartex" xmlns:cx8="http://schemas.microsoft.com/office/drawing/2016/5/14/chartex" xmlns:mc="http://schemas.openxmlformats.org/markup-compatibility/2006" xmlns:aink="http://schemas.microsoft.com/office/drawing/2016/ink" xmlns:am3d="http://schemas.microsoft.com/office/drawing/2017/model3d" xmlns:o="urn:schemas-microsoft-com:office:office" xmlns:oel="http://schemas.microsoft.com/office/2019/extlst" xmlns:r="http://schemas.openxmlformats.org/officeDocument/2006/relationships" xmlns:m="http://schemas.openxmlformats.org/officeDocument/2006/math" xmlns:v="urn:schemas-microsoft-com:vml" xmlns:wp14="http://schemas.microsoft.com/office/word/2010/wordprocessingDrawing" xmlns:wp="http://schemas.openxmlformats.org/drawingml/2006/wordprocessingDrawing" xmlns:w10="urn:schemas-microsoft-com:office:word" xmlns:w="http://schemas.openxmlformats.org/wordprocessingml/2006/main" xmlns:w14="http://schemas.microsoft.com/office/word/2010/wordml" xmlns:w15="http://schemas.microsoft.com/office/word/2012/wordml" xmlns:w16cex="http://schemas.microsoft.com/office/word/2018/wordml/cex" xmlns:w16cid="http://schemas.microsoft.com/office/word/2016/wordml/cid" xmlns:w16="http://schemas.microsoft.com/office/word/2018/wordml" xmlns:w16sdtdh="http://schemas.microsoft.com/office/word/2020/wordml/sdtdatahash" xmlns:w16se="http://schemas.microsoft.com/office/word/2015/wordml/symex" xmlns:wpg="http://schemas.microsoft.com/office/word/2010/wordprocessingGroup" xmlns:wpi="http://schemas.microsoft.com/office/word/2010/wordprocessingInk" xmlns:wne="http://schemas.microsoft.com/office/word/2006/wordml" xmlns:wps="http://schemas.microsoft.com/office/word/2010/wordprocessingShape" mc:Ignorable="w14 w15 w16se w16cid w16 w16cex w16sdtdh wp14">
+<w:document xmlns:wpc="http://schemas.microsoft.com/office/word/2010/wordprocessingCanvas" xmlns:cx="http://schemas.microsoft.com/office/drawing/2014/chartex" xmlns:cx1="http://schemas.microsoft.com/office/drawing/2015/9/8/chartex" xmlns:cx2="http://schemas.microsoft.com/office/drawing/2015/10/21/chartex" xmlns:cx3="http://schemas.microsoft.com/office/drawing/2016/5/9/chartex" xmlns:cx4="http://schemas.microsoft.com/office/drawing/2016/5/10/chartex" xmlns:cx5="http://schemas.microsoft.com/office/drawing/2016/5/11/chartex" xmlns:cx6="http://schemas.microsoft.com/office/drawing/2016/5/12/chartex" xmlns:cx7="http://schemas.microsoft.com/office/drawing/2016/5/13/chartex" xmlns:cx8="http://schemas.microsoft.com/office/drawing/2016/5/14/chartex" xmlns:mc="http://schemas.openxmlformats.org/markup-compatibility/2006" xmlns:aink="http://schemas.microsoft.com/office/drawing/2016/ink" xmlns:am3d="http://schemas.microsoft.com/office/drawing/2017/model3d" xmlns:o="urn:schemas-microsoft-com:office:office" xmlns:r="http://schemas.openxmlformats.org/officeDocument/2006/relationships" xmlns:m="http://schemas.openxmlformats.org/officeDocument/2006/math" xmlns:v="urn:schemas-microsoft-com:vml" xmlns:wp14="http://schemas.microsoft.com/office/word/2010/wordprocessingDrawing" xmlns:wp="http://schemas.openxmlformats.org/drawingml/2006/wordprocessingDrawing" xmlns:w10="urn:schemas-microsoft-com:office:word" xmlns:w="http://schemas.openxmlformats.org/wordprocessingml/2006/main" xmlns:w14="http://schemas.microsoft.com/office/word/2010/wordml" xmlns:w15="http://schemas.microsoft.com/office/word/2012/wordml" xmlns:w16cex="http://schemas.microsoft.com/office/word/2018/wordml/cex" xmlns:w16cid="http://schemas.microsoft.com/office/word/2016/wordml/cid" xmlns:w16="http://schemas.microsoft.com/office/word/2018/wordml" xmlns:w16sdtdh="http://schemas.microsoft.com/office/word/2020/wordml/sdtdatahash" xmlns:w16se="http://schemas.microsoft.com/office/word/2015/wordml/symex" xmlns:wpg="http://schemas.microsoft.com/office/word/2010/wordprocessingGroup" xmlns:wpi="http://schemas.microsoft.com/office/word/2010/wordprocessingInk" xmlns:wne="http://schemas.microsoft.com/office/word/2006/wordml" xmlns:wps="http://schemas.microsoft.com/office/word/2010/wordprocessingShape" mc:Ignorable="w14 w15 w16se w16cid w16 w16cex w16sdtdh wp14">
   <w:body>
     <w:p>
       <w:pPr>
@@ -533,8 +533,17 @@
           <w:rFonts w:ascii="Times New Roman" w:hAnsi="Times New Roman"/>
           <w:sz w:val="24"/>
         </w:rPr>
-        <w:t>Segundo Sprint Planning</w:t>
+        <w:t xml:space="preserve">Segundo Sprint </w:t>
       </w:r>
+      <w:proofErr w:type="spellStart"/>
+      <w:r>
+        <w:rPr>
+          <w:rFonts w:ascii="Times New Roman" w:hAnsi="Times New Roman"/>
+          <w:sz w:val="24"/>
+        </w:rPr>
+        <w:t>Planning</w:t>
+      </w:r>
+      <w:proofErr w:type="spellEnd"/>
     </w:p>
     <w:p>
       <w:pPr>
@@ -1004,6 +1013,7 @@
               </w:rPr>
               <w:t xml:space="preserve"> </w:t>
             </w:r>
+            <w:proofErr w:type="spellStart"/>
             <w:r>
               <w:rPr>
                 <w:rFonts w:ascii="Times New Roman"/>
@@ -1011,6 +1021,7 @@
               </w:rPr>
               <w:t>Paztrana</w:t>
             </w:r>
+            <w:proofErr w:type="spellEnd"/>
           </w:p>
         </w:tc>
         <w:tc>
@@ -1070,6 +1081,7 @@
               </w:rPr>
               <w:t xml:space="preserve"> </w:t>
             </w:r>
+            <w:proofErr w:type="spellStart"/>
             <w:r>
               <w:rPr>
                 <w:rFonts w:ascii="Times New Roman" w:hAnsi="Times New Roman"/>
@@ -1077,6 +1089,7 @@
               </w:rPr>
               <w:t>Virsai</w:t>
             </w:r>
+            <w:proofErr w:type="spellEnd"/>
             <w:r>
               <w:rPr>
                 <w:rFonts w:ascii="Times New Roman" w:hAnsi="Times New Roman"/>
@@ -1155,7 +1168,25 @@
                 <w:sz w:val="24"/>
                 <w:szCs w:val="24"/>
               </w:rPr>
-              <w:t xml:space="preserve">Marilyn Jorleny Molina Rodríguez </w:t>
+              <w:t xml:space="preserve">Marilyn </w:t>
+            </w:r>
+            <w:proofErr w:type="spellStart"/>
+            <w:r>
+              <w:rPr>
+                <w:rFonts w:ascii="Times New Roman" w:hAnsi="Times New Roman" w:cs="Times New Roman"/>
+                <w:sz w:val="24"/>
+                <w:szCs w:val="24"/>
+              </w:rPr>
+              <w:t>Jorleny</w:t>
+            </w:r>
+            <w:proofErr w:type="spellEnd"/>
+            <w:r>
+              <w:rPr>
+                <w:rFonts w:ascii="Times New Roman" w:hAnsi="Times New Roman" w:cs="Times New Roman"/>
+                <w:sz w:val="24"/>
+                <w:szCs w:val="24"/>
+              </w:rPr>
+              <w:t xml:space="preserve"> Molina Rodríguez </w:t>
             </w:r>
           </w:p>
         </w:tc>
@@ -1461,7 +1492,7 @@
           </mc:Choice>
           <mc:Fallback>
             <w:pict>
-              <v:rect w14:anchorId="6F7815DF" id="Rectángulo 3" o:spid="_x0000_s1026" style="position:absolute;margin-left:83.6pt;margin-top:29.4pt;width:444.8pt;height:.5pt;z-index:-251660288;visibility:visible;mso-wrap-style:square;mso-width-percent:0;mso-height-percent:0;mso-wrap-distance-left:0;mso-wrap-distance-top:0;mso-wrap-distance-right:0;mso-wrap-distance-bottom:0;mso-position-horizontal:absolute;mso-position-horizontal-relative:page;mso-position-vertical:absolute;mso-position-vertical-relative:text;mso-width-percent:0;mso-height-percent:0;mso-width-relative:page;mso-height-relative:page;v-text-anchor:top" o:gfxdata="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" fillcolor="#c72fcc" stroked="f">
+              <v:rect w14:anchorId="7EB23943" id="Rectángulo 3" o:spid="_x0000_s1026" style="position:absolute;margin-left:83.6pt;margin-top:29.4pt;width:444.8pt;height:.5pt;z-index:-251660288;visibility:visible;mso-wrap-style:square;mso-width-percent:0;mso-height-percent:0;mso-wrap-distance-left:0;mso-wrap-distance-top:0;mso-wrap-distance-right:0;mso-wrap-distance-bottom:0;mso-position-horizontal:absolute;mso-position-horizontal-relative:page;mso-position-vertical:absolute;mso-position-vertical-relative:text;mso-width-percent:0;mso-height-percent:0;mso-width-relative:page;mso-height-relative:page;v-text-anchor:top" o:gfxdata="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" fillcolor="#c72fcc" stroked="f">
                 <w10:wrap type="topAndBottom" anchorx="page"/>
               </v:rect>
             </w:pict>
@@ -1518,7 +1549,25 @@
           <w:sz w:val="24"/>
           <w:szCs w:val="24"/>
         </w:rPr>
-        <w:t>fase del proyecto AGRO System, estando estructurado con las historias y sus respectivas tareas, las cuales fundamentan el sistema, teniendo como principal la creación de las tablas en la base de datos, así como los registros d</w:t>
+        <w:t xml:space="preserve">fase del proyecto AGRO </w:t>
+      </w:r>
+      <w:proofErr w:type="spellStart"/>
+      <w:r>
+        <w:rPr>
+          <w:rFonts w:ascii="Times New Roman" w:hAnsi="Times New Roman" w:cs="Times New Roman"/>
+          <w:sz w:val="24"/>
+          <w:szCs w:val="24"/>
+        </w:rPr>
+        <w:t>System</w:t>
+      </w:r>
+      <w:proofErr w:type="spellEnd"/>
+      <w:r>
+        <w:rPr>
+          <w:rFonts w:ascii="Times New Roman" w:hAnsi="Times New Roman" w:cs="Times New Roman"/>
+          <w:sz w:val="24"/>
+          <w:szCs w:val="24"/>
+        </w:rPr>
+        <w:t>, estando estructurado con las historias y sus respectivas tareas, las cuales fundamentan el sistema, teniendo como principal la creación de las tablas en la base de datos, así como los registros d</w:t>
       </w:r>
       <w:r>
         <w:rPr>
@@ -1664,7 +1713,7 @@
           </mc:Choice>
           <mc:Fallback>
             <w:pict>
-              <v:rect w14:anchorId="3CE45A6A" id="Rectángulo 2" o:spid="_x0000_s1026" style="position:absolute;margin-left:83.65pt;margin-top:6.25pt;width:444.8pt;height:.5pt;z-index:-251658240;visibility:visible;mso-wrap-style:square;mso-width-percent:0;mso-height-percent:0;mso-wrap-distance-left:0;mso-wrap-distance-top:0;mso-wrap-distance-right:0;mso-wrap-distance-bottom:0;mso-position-horizontal:absolute;mso-position-horizontal-relative:page;mso-position-vertical:absolute;mso-position-vertical-relative:text;mso-width-percent:0;mso-height-percent:0;mso-width-relative:page;mso-height-relative:page;v-text-anchor:top" o:gfxdata="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" fillcolor="#c72fcc" stroked="f">
+              <v:rect w14:anchorId="62F73832" id="Rectángulo 2" o:spid="_x0000_s1026" style="position:absolute;margin-left:83.65pt;margin-top:6.25pt;width:444.8pt;height:.5pt;z-index:-251658240;visibility:visible;mso-wrap-style:square;mso-width-percent:0;mso-height-percent:0;mso-wrap-distance-left:0;mso-wrap-distance-top:0;mso-wrap-distance-right:0;mso-wrap-distance-bottom:0;mso-position-horizontal:absolute;mso-position-horizontal-relative:page;mso-position-vertical:absolute;mso-position-vertical-relative:text;mso-width-percent:0;mso-height-percent:0;mso-width-relative:page;mso-height-relative:page;v-text-anchor:top" o:gfxdata="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" fillcolor="#c72fcc" stroked="f">
                 <w10:wrap type="topAndBottom" anchorx="page"/>
               </v:rect>
             </w:pict>
@@ -1740,13 +1789,22 @@
                 <w:b/>
               </w:rPr>
             </w:pPr>
+            <w:proofErr w:type="spellStart"/>
             <w:r>
               <w:rPr>
                 <w:b/>
                 <w:color w:val="FFFFFF"/>
               </w:rPr>
               <w:lastRenderedPageBreak/>
-              <w:t>Num.</w:t>
+              <w:t>Num</w:t>
+            </w:r>
+            <w:proofErr w:type="spellEnd"/>
+            <w:r>
+              <w:rPr>
+                <w:b/>
+                <w:color w:val="FFFFFF"/>
+              </w:rPr>
+              <w:t>.</w:t>
             </w:r>
           </w:p>
         </w:tc>
@@ -3449,13 +3507,22 @@
                 <w:b/>
               </w:rPr>
             </w:pPr>
+            <w:proofErr w:type="spellStart"/>
             <w:r>
               <w:rPr>
                 <w:b/>
                 <w:color w:val="FFFFFF"/>
               </w:rPr>
               <w:lastRenderedPageBreak/>
-              <w:t>Num.</w:t>
+              <w:t>Num</w:t>
+            </w:r>
+            <w:proofErr w:type="spellEnd"/>
+            <w:r>
+              <w:rPr>
+                <w:b/>
+                <w:color w:val="FFFFFF"/>
+              </w:rPr>
+              <w:t>.</w:t>
             </w:r>
           </w:p>
         </w:tc>
@@ -4507,12 +4574,21 @@
                 <w:b/>
               </w:rPr>
             </w:pPr>
+            <w:proofErr w:type="spellStart"/>
             <w:r>
               <w:rPr>
                 <w:b/>
                 <w:color w:val="FFFFFF"/>
               </w:rPr>
-              <w:t>Num.</w:t>
+              <w:t>Num</w:t>
+            </w:r>
+            <w:proofErr w:type="spellEnd"/>
+            <w:r>
+              <w:rPr>
+                <w:b/>
+                <w:color w:val="FFFFFF"/>
+              </w:rPr>
+              <w:t>.</w:t>
             </w:r>
           </w:p>
         </w:tc>
@@ -5625,13 +5701,22 @@
                 <w:b/>
               </w:rPr>
             </w:pPr>
+            <w:proofErr w:type="spellStart"/>
             <w:r>
               <w:rPr>
                 <w:b/>
                 <w:color w:val="FFFFFF"/>
               </w:rPr>
               <w:lastRenderedPageBreak/>
-              <w:t>Num.</w:t>
+              <w:t>Num</w:t>
+            </w:r>
+            <w:proofErr w:type="spellEnd"/>
+            <w:r>
+              <w:rPr>
+                <w:b/>
+                <w:color w:val="FFFFFF"/>
+              </w:rPr>
+              <w:t>.</w:t>
             </w:r>
           </w:p>
         </w:tc>
@@ -6373,12 +6458,21 @@
                 <w:b/>
               </w:rPr>
             </w:pPr>
+            <w:proofErr w:type="spellStart"/>
             <w:r>
               <w:rPr>
                 <w:b/>
                 <w:color w:val="FFFFFF"/>
               </w:rPr>
-              <w:t>Num.</w:t>
+              <w:t>Num</w:t>
+            </w:r>
+            <w:proofErr w:type="spellEnd"/>
+            <w:r>
+              <w:rPr>
+                <w:b/>
+                <w:color w:val="FFFFFF"/>
+              </w:rPr>
+              <w:t>.</w:t>
             </w:r>
           </w:p>
         </w:tc>
@@ -7402,12 +7496,21 @@
                 <w:b/>
               </w:rPr>
             </w:pPr>
+            <w:proofErr w:type="spellStart"/>
             <w:r>
               <w:rPr>
                 <w:b/>
                 <w:color w:val="FFFFFF"/>
               </w:rPr>
-              <w:t>Num.</w:t>
+              <w:t>Num</w:t>
+            </w:r>
+            <w:proofErr w:type="spellEnd"/>
+            <w:r>
+              <w:rPr>
+                <w:b/>
+                <w:color w:val="FFFFFF"/>
+              </w:rPr>
+              <w:t>.</w:t>
             </w:r>
           </w:p>
         </w:tc>
@@ -8514,12 +8617,21 @@
                 <w:b/>
               </w:rPr>
             </w:pPr>
+            <w:proofErr w:type="spellStart"/>
             <w:r>
               <w:rPr>
                 <w:b/>
                 <w:color w:val="FFFFFF"/>
               </w:rPr>
-              <w:t>Num.</w:t>
+              <w:t>Num</w:t>
+            </w:r>
+            <w:proofErr w:type="spellEnd"/>
+            <w:r>
+              <w:rPr>
+                <w:b/>
+                <w:color w:val="FFFFFF"/>
+              </w:rPr>
+              <w:t>.</w:t>
             </w:r>
           </w:p>
         </w:tc>
@@ -9761,12 +9873,21 @@
                 <w:b/>
               </w:rPr>
             </w:pPr>
+            <w:proofErr w:type="spellStart"/>
             <w:r>
               <w:rPr>
                 <w:b/>
                 <w:color w:val="FFFFFF"/>
               </w:rPr>
-              <w:t>Num.</w:t>
+              <w:t>Num</w:t>
+            </w:r>
+            <w:proofErr w:type="spellEnd"/>
+            <w:r>
+              <w:rPr>
+                <w:b/>
+                <w:color w:val="FFFFFF"/>
+              </w:rPr>
+              <w:t>.</w:t>
             </w:r>
           </w:p>
         </w:tc>
@@ -10548,42 +10669,6 @@
             </w:r>
             <w:r>
               <w:t>pedido.</w:t>
-            </w:r>
-          </w:p>
-          <w:p>
-            <w:pPr>
-              <w:pStyle w:val="TableParagraph"/>
-              <w:numPr>
-                <w:ilvl w:val="0"/>
-                <w:numId w:val="3"/>
-              </w:numPr>
-              <w:tabs>
-                <w:tab w:val="left" w:pos="828"/>
-                <w:tab w:val="left" w:pos="829"/>
-              </w:tabs>
-              <w:spacing w:line="252" w:lineRule="exact"/>
-              <w:ind w:right="271"/>
-            </w:pPr>
-            <w:r>
-              <w:t>Botón “Regresar”: Creación de un botón que nos redirija a</w:t>
-            </w:r>
-            <w:r>
-              <w:rPr>
-                <w:spacing w:val="-60"/>
-              </w:rPr>
-              <w:t xml:space="preserve"> </w:t>
-            </w:r>
-            <w:r>
-              <w:t>la</w:t>
-            </w:r>
-            <w:r>
-              <w:rPr>
-                <w:spacing w:val="-1"/>
-              </w:rPr>
-              <w:t xml:space="preserve"> </w:t>
-            </w:r>
-            <w:r>
-              <w:t>pantalla principal.</w:t>
             </w:r>
           </w:p>
         </w:tc>
@@ -10920,12 +11005,21 @@
                 <w:b/>
               </w:rPr>
             </w:pPr>
+            <w:proofErr w:type="spellStart"/>
             <w:r>
               <w:rPr>
                 <w:b/>
                 <w:color w:val="FFFFFF"/>
               </w:rPr>
-              <w:t>Num.</w:t>
+              <w:t>Num</w:t>
+            </w:r>
+            <w:proofErr w:type="spellEnd"/>
+            <w:r>
+              <w:rPr>
+                <w:b/>
+                <w:color w:val="FFFFFF"/>
+              </w:rPr>
+              <w:t>.</w:t>
             </w:r>
           </w:p>
         </w:tc>
@@ -11790,12 +11884,21 @@
                 <w:b/>
               </w:rPr>
             </w:pPr>
+            <w:proofErr w:type="spellStart"/>
             <w:r>
               <w:rPr>
                 <w:b/>
                 <w:color w:val="FFFFFF"/>
               </w:rPr>
-              <w:t>Num.</w:t>
+              <w:t>Num</w:t>
+            </w:r>
+            <w:proofErr w:type="spellEnd"/>
+            <w:r>
+              <w:rPr>
+                <w:b/>
+                <w:color w:val="FFFFFF"/>
+              </w:rPr>
+              <w:t>.</w:t>
             </w:r>
           </w:p>
         </w:tc>
@@ -12916,12 +13019,21 @@
                 <w:b/>
               </w:rPr>
             </w:pPr>
+            <w:proofErr w:type="spellStart"/>
             <w:r>
               <w:rPr>
                 <w:b/>
                 <w:color w:val="FFFFFF"/>
               </w:rPr>
-              <w:t>Num.</w:t>
+              <w:t>Num</w:t>
+            </w:r>
+            <w:proofErr w:type="spellEnd"/>
+            <w:r>
+              <w:rPr>
+                <w:b/>
+                <w:color w:val="FFFFFF"/>
+              </w:rPr>
+              <w:t>.</w:t>
             </w:r>
           </w:p>
         </w:tc>
@@ -13955,12 +14067,21 @@
                 <w:b/>
               </w:rPr>
             </w:pPr>
+            <w:proofErr w:type="spellStart"/>
             <w:r>
               <w:rPr>
                 <w:b/>
                 <w:color w:val="FFFFFF"/>
               </w:rPr>
-              <w:t>Num.</w:t>
+              <w:t>Num</w:t>
+            </w:r>
+            <w:proofErr w:type="spellEnd"/>
+            <w:r>
+              <w:rPr>
+                <w:b/>
+                <w:color w:val="FFFFFF"/>
+              </w:rPr>
+              <w:t>.</w:t>
             </w:r>
           </w:p>
         </w:tc>
@@ -14911,12 +15032,21 @@
                 <w:b/>
               </w:rPr>
             </w:pPr>
+            <w:proofErr w:type="spellStart"/>
             <w:r>
               <w:rPr>
                 <w:b/>
                 <w:color w:val="FFFFFF"/>
               </w:rPr>
-              <w:t>Num.</w:t>
+              <w:t>Num</w:t>
+            </w:r>
+            <w:proofErr w:type="spellEnd"/>
+            <w:r>
+              <w:rPr>
+                <w:b/>
+                <w:color w:val="FFFFFF"/>
+              </w:rPr>
+              <w:t>.</w:t>
             </w:r>
           </w:p>
         </w:tc>
@@ -15492,13 +15622,7 @@
               <w:t>Botón “</w:t>
             </w:r>
             <w:r>
-              <w:t>M</w:t>
-            </w:r>
-            <w:r>
-              <w:t>á</w:t>
-            </w:r>
-            <w:r>
-              <w:t>s</w:t>
+              <w:t>Más</w:t>
             </w:r>
             <w:r>
               <w:t xml:space="preserve"> Detalles”: Creación de un botón que</w:t>
@@ -15547,60 +15671,6 @@
             </w:r>
             <w:r>
               <w:t>servicio.</w:t>
-            </w:r>
-          </w:p>
-          <w:p>
-            <w:pPr>
-              <w:pStyle w:val="TableParagraph"/>
-              <w:numPr>
-                <w:ilvl w:val="0"/>
-                <w:numId w:val="15"/>
-              </w:numPr>
-              <w:tabs>
-                <w:tab w:val="left" w:pos="1548"/>
-                <w:tab w:val="left" w:pos="1549"/>
-              </w:tabs>
-              <w:spacing w:line="252" w:lineRule="exact"/>
-              <w:ind w:right="601"/>
-            </w:pPr>
-            <w:r>
-              <w:t>Botón “Regresar”: Creación de un botón que nos</w:t>
-            </w:r>
-            <w:r>
-              <w:rPr>
-                <w:spacing w:val="-59"/>
-              </w:rPr>
-              <w:t xml:space="preserve"> </w:t>
-            </w:r>
-            <w:r>
-              <w:t>redirija</w:t>
-            </w:r>
-            <w:r>
-              <w:rPr>
-                <w:spacing w:val="-1"/>
-              </w:rPr>
-              <w:t xml:space="preserve"> </w:t>
-            </w:r>
-            <w:r>
-              <w:t>a</w:t>
-            </w:r>
-            <w:r>
-              <w:rPr>
-                <w:spacing w:val="-2"/>
-              </w:rPr>
-              <w:t xml:space="preserve"> </w:t>
-            </w:r>
-            <w:r>
-              <w:t>la Pantalla</w:t>
-            </w:r>
-            <w:r>
-              <w:rPr>
-                <w:spacing w:val="-1"/>
-              </w:rPr>
-              <w:t xml:space="preserve"> </w:t>
-            </w:r>
-            <w:r>
-              <w:t>Principal.</w:t>
             </w:r>
           </w:p>
         </w:tc>
@@ -15907,13 +15977,22 @@
                 <w:b/>
               </w:rPr>
             </w:pPr>
+            <w:proofErr w:type="spellStart"/>
             <w:r>
               <w:rPr>
                 <w:b/>
                 <w:color w:val="FFFFFF"/>
               </w:rPr>
               <w:lastRenderedPageBreak/>
-              <w:t>Num.</w:t>
+              <w:t>Num</w:t>
+            </w:r>
+            <w:proofErr w:type="spellEnd"/>
+            <w:r>
+              <w:rPr>
+                <w:b/>
+                <w:color w:val="FFFFFF"/>
+              </w:rPr>
+              <w:t>.</w:t>
             </w:r>
           </w:p>
         </w:tc>
@@ -16753,12 +16832,21 @@
                 <w:b/>
               </w:rPr>
             </w:pPr>
+            <w:proofErr w:type="spellStart"/>
             <w:r>
               <w:rPr>
                 <w:b/>
                 <w:color w:val="FFFFFF"/>
               </w:rPr>
-              <w:t>Num.</w:t>
+              <w:t>Num</w:t>
+            </w:r>
+            <w:proofErr w:type="spellEnd"/>
+            <w:r>
+              <w:rPr>
+                <w:b/>
+                <w:color w:val="FFFFFF"/>
+              </w:rPr>
+              <w:t>.</w:t>
             </w:r>
           </w:p>
         </w:tc>
@@ -17818,13 +17906,22 @@
                 <w:b/>
               </w:rPr>
             </w:pPr>
+            <w:proofErr w:type="spellStart"/>
             <w:r>
               <w:rPr>
                 <w:b/>
                 <w:color w:val="FFFFFF"/>
               </w:rPr>
               <w:lastRenderedPageBreak/>
-              <w:t>Num.</w:t>
+              <w:t>Num</w:t>
+            </w:r>
+            <w:proofErr w:type="spellEnd"/>
+            <w:r>
+              <w:rPr>
+                <w:b/>
+                <w:color w:val="FFFFFF"/>
+              </w:rPr>
+              <w:t>.</w:t>
             </w:r>
           </w:p>
         </w:tc>
@@ -18700,12 +18797,21 @@
                 <w:b/>
               </w:rPr>
             </w:pPr>
+            <w:proofErr w:type="spellStart"/>
             <w:r>
               <w:rPr>
                 <w:b/>
                 <w:color w:val="FFFFFF"/>
               </w:rPr>
-              <w:t>Num.</w:t>
+              <w:t>Num</w:t>
+            </w:r>
+            <w:proofErr w:type="spellEnd"/>
+            <w:r>
+              <w:rPr>
+                <w:b/>
+                <w:color w:val="FFFFFF"/>
+              </w:rPr>
+              <w:t>.</w:t>
             </w:r>
           </w:p>
         </w:tc>
@@ -19601,7 +19707,7 @@
 </file>
 
 <file path=word/numbering.xml><?xml version="1.0" encoding="utf-8"?>
-<w:numbering xmlns:wpc="http://schemas.microsoft.com/office/word/2010/wordprocessingCanvas" xmlns:cx="http://schemas.microsoft.com/office/drawing/2014/chartex" xmlns:cx1="http://schemas.microsoft.com/office/drawing/2015/9/8/chartex" xmlns:cx2="http://schemas.microsoft.com/office/drawing/2015/10/21/chartex" xmlns:cx3="http://schemas.microsoft.com/office/drawing/2016/5/9/chartex" xmlns:cx4="http://schemas.microsoft.com/office/drawing/2016/5/10/chartex" xmlns:cx5="http://schemas.microsoft.com/office/drawing/2016/5/11/chartex" xmlns:cx6="http://schemas.microsoft.com/office/drawing/2016/5/12/chartex" xmlns:cx7="http://schemas.microsoft.com/office/drawing/2016/5/13/chartex" xmlns:cx8="http://schemas.microsoft.com/office/drawing/2016/5/14/chartex" xmlns:mc="http://schemas.openxmlformats.org/markup-compatibility/2006" xmlns:aink="http://schemas.microsoft.com/office/drawing/2016/ink" xmlns:am3d="http://schemas.microsoft.com/office/drawing/2017/model3d" xmlns:o="urn:schemas-microsoft-com:office:office" xmlns:oel="http://schemas.microsoft.com/office/2019/extlst" xmlns:r="http://schemas.openxmlformats.org/officeDocument/2006/relationships" xmlns:m="http://schemas.openxmlformats.org/officeDocument/2006/math" xmlns:v="urn:schemas-microsoft-com:vml" xmlns:wp14="http://schemas.microsoft.com/office/word/2010/wordprocessingDrawing" xmlns:wp="http://schemas.openxmlformats.org/drawingml/2006/wordprocessingDrawing" xmlns:w10="urn:schemas-microsoft-com:office:word" xmlns:w="http://schemas.openxmlformats.org/wordprocessingml/2006/main" xmlns:w14="http://schemas.microsoft.com/office/word/2010/wordml" xmlns:w15="http://schemas.microsoft.com/office/word/2012/wordml" xmlns:w16cex="http://schemas.microsoft.com/office/word/2018/wordml/cex" xmlns:w16cid="http://schemas.microsoft.com/office/word/2016/wordml/cid" xmlns:w16="http://schemas.microsoft.com/office/word/2018/wordml" xmlns:w16sdtdh="http://schemas.microsoft.com/office/word/2020/wordml/sdtdatahash" xmlns:w16se="http://schemas.microsoft.com/office/word/2015/wordml/symex" xmlns:wpg="http://schemas.microsoft.com/office/word/2010/wordprocessingGroup" xmlns:wpi="http://schemas.microsoft.com/office/word/2010/wordprocessingInk" xmlns:wne="http://schemas.microsoft.com/office/word/2006/wordml" xmlns:wps="http://schemas.microsoft.com/office/word/2010/wordprocessingShape" mc:Ignorable="w14 w15 w16se w16cid w16 w16cex w16sdtdh wp14">
+<w:numbering xmlns:wpc="http://schemas.microsoft.com/office/word/2010/wordprocessingCanvas" xmlns:cx="http://schemas.microsoft.com/office/drawing/2014/chartex" xmlns:cx1="http://schemas.microsoft.com/office/drawing/2015/9/8/chartex" xmlns:cx2="http://schemas.microsoft.com/office/drawing/2015/10/21/chartex" xmlns:cx3="http://schemas.microsoft.com/office/drawing/2016/5/9/chartex" xmlns:cx4="http://schemas.microsoft.com/office/drawing/2016/5/10/chartex" xmlns:cx5="http://schemas.microsoft.com/office/drawing/2016/5/11/chartex" xmlns:cx6="http://schemas.microsoft.com/office/drawing/2016/5/12/chartex" xmlns:cx7="http://schemas.microsoft.com/office/drawing/2016/5/13/chartex" xmlns:cx8="http://schemas.microsoft.com/office/drawing/2016/5/14/chartex" xmlns:mc="http://schemas.openxmlformats.org/markup-compatibility/2006" xmlns:aink="http://schemas.microsoft.com/office/drawing/2016/ink" xmlns:am3d="http://schemas.microsoft.com/office/drawing/2017/model3d" xmlns:o="urn:schemas-microsoft-com:office:office" xmlns:r="http://schemas.openxmlformats.org/officeDocument/2006/relationships" xmlns:m="http://schemas.openxmlformats.org/officeDocument/2006/math" xmlns:v="urn:schemas-microsoft-com:vml" xmlns:wp14="http://schemas.microsoft.com/office/word/2010/wordprocessingDrawing" xmlns:wp="http://schemas.openxmlformats.org/drawingml/2006/wordprocessingDrawing" xmlns:w10="urn:schemas-microsoft-com:office:word" xmlns:w="http://schemas.openxmlformats.org/wordprocessingml/2006/main" xmlns:w14="http://schemas.microsoft.com/office/word/2010/wordml" xmlns:w15="http://schemas.microsoft.com/office/word/2012/wordml" xmlns:w16cex="http://schemas.microsoft.com/office/word/2018/wordml/cex" xmlns:w16cid="http://schemas.microsoft.com/office/word/2016/wordml/cid" xmlns:w16="http://schemas.microsoft.com/office/word/2018/wordml" xmlns:w16sdtdh="http://schemas.microsoft.com/office/word/2020/wordml/sdtdatahash" xmlns:w16se="http://schemas.microsoft.com/office/word/2015/wordml/symex" xmlns:wpg="http://schemas.microsoft.com/office/word/2010/wordprocessingGroup" xmlns:wpi="http://schemas.microsoft.com/office/word/2010/wordprocessingInk" xmlns:wne="http://schemas.microsoft.com/office/word/2006/wordml" xmlns:wps="http://schemas.microsoft.com/office/word/2010/wordprocessingShape" mc:Ignorable="w14 w15 w16se w16cid w16 w16cex w16sdtdh wp14">
   <w:abstractNum w:abstractNumId="0" w15:restartNumberingAfterBreak="0">
     <w:nsid w:val="0B6E3B24"/>
     <w:multiLevelType w:val="hybridMultilevel"/>
@@ -21604,55 +21710,55 @@
       </w:rPr>
     </w:lvl>
   </w:abstractNum>
-  <w:num w:numId="1" w16cid:durableId="1531332385">
+  <w:num w:numId="1">
     <w:abstractNumId w:val="3"/>
   </w:num>
-  <w:num w:numId="2" w16cid:durableId="1876387378">
+  <w:num w:numId="2">
     <w:abstractNumId w:val="15"/>
   </w:num>
-  <w:num w:numId="3" w16cid:durableId="1256278962">
+  <w:num w:numId="3">
     <w:abstractNumId w:val="11"/>
   </w:num>
-  <w:num w:numId="4" w16cid:durableId="1751997654">
+  <w:num w:numId="4">
     <w:abstractNumId w:val="5"/>
   </w:num>
-  <w:num w:numId="5" w16cid:durableId="136458470">
+  <w:num w:numId="5">
     <w:abstractNumId w:val="9"/>
   </w:num>
-  <w:num w:numId="6" w16cid:durableId="364523261">
+  <w:num w:numId="6">
     <w:abstractNumId w:val="16"/>
   </w:num>
-  <w:num w:numId="7" w16cid:durableId="195041556">
+  <w:num w:numId="7">
     <w:abstractNumId w:val="2"/>
   </w:num>
-  <w:num w:numId="8" w16cid:durableId="552735867">
+  <w:num w:numId="8">
     <w:abstractNumId w:val="8"/>
   </w:num>
-  <w:num w:numId="9" w16cid:durableId="636565931">
+  <w:num w:numId="9">
     <w:abstractNumId w:val="12"/>
   </w:num>
-  <w:num w:numId="10" w16cid:durableId="1142842810">
+  <w:num w:numId="10">
     <w:abstractNumId w:val="10"/>
   </w:num>
-  <w:num w:numId="11" w16cid:durableId="485123550">
+  <w:num w:numId="11">
     <w:abstractNumId w:val="13"/>
   </w:num>
-  <w:num w:numId="12" w16cid:durableId="1072191788">
+  <w:num w:numId="12">
     <w:abstractNumId w:val="0"/>
   </w:num>
-  <w:num w:numId="13" w16cid:durableId="814880765">
+  <w:num w:numId="13">
     <w:abstractNumId w:val="7"/>
   </w:num>
-  <w:num w:numId="14" w16cid:durableId="15543878">
+  <w:num w:numId="14">
     <w:abstractNumId w:val="14"/>
   </w:num>
-  <w:num w:numId="15" w16cid:durableId="1884756261">
+  <w:num w:numId="15">
     <w:abstractNumId w:val="6"/>
   </w:num>
-  <w:num w:numId="16" w16cid:durableId="1657100452">
+  <w:num w:numId="16">
     <w:abstractNumId w:val="4"/>
   </w:num>
-  <w:num w:numId="17" w16cid:durableId="1213810741">
+  <w:num w:numId="17">
     <w:abstractNumId w:val="1"/>
   </w:num>
   <w:numIdMacAtCleanup w:val="17"/>

</xml_diff>